<commit_message>
Trying a new CSS for handouts
</commit_message>
<xml_diff>
--- a/resources/class/HOs/BivariateEDA.docx
+++ b/resources/class/HOs/BivariateEDA.docx
@@ -645,7 +645,7 @@
         <w:rPr>
           <w:rStyle w:val="StringTok"/>
         </w:rPr>
-        <w:t xml:space="preserve">"C:/aaaWork/Web/GitHub/NCMTH107/lecture/HOs"</w:t>
+        <w:t xml:space="preserve">"C:/aaaWork/Web/GitHub/NCMTH107/resources/class/HOs"</w:t>
       </w:r>
       <w:r>
         <w:rPr>
@@ -843,7 +843,7 @@
         <w:rPr>
           <w:rStyle w:val="VerbatimChar"/>
         </w:rPr>
-        <w:t xml:space="preserve">5   37   M        B       E  0.00000    0.277</w:t>
+        <w:t xml:space="preserve">4   66   F        C       E  0.00115    0.118</w:t>
       </w:r>
       <w:r>
         <w:br w:type="textWrapping"/>
@@ -861,34 +861,34 @@
         <w:rPr>
           <w:rStyle w:val="VerbatimChar"/>
         </w:rPr>
-        <w:t xml:space="preserve">7   47   M        E       E  0.00013    0.080</w:t>
-      </w:r>
-      <w:r>
-        <w:br w:type="textWrapping"/>
-      </w:r>
-      <w:r>
-        <w:rPr>
-          <w:rStyle w:val="VerbatimChar"/>
-        </w:rPr>
-        <w:t xml:space="preserve">17  44   M        E       E  0.07640    0.433</w:t>
-      </w:r>
-      <w:r>
-        <w:br w:type="textWrapping"/>
-      </w:r>
-      <w:r>
-        <w:rPr>
-          <w:rStyle w:val="VerbatimChar"/>
-        </w:rPr>
-        <w:t xml:space="preserve">18  63   F        E       E  0.00000    0.141</w:t>
-      </w:r>
-      <w:r>
-        <w:br w:type="textWrapping"/>
-      </w:r>
-      <w:r>
-        <w:rPr>
-          <w:rStyle w:val="VerbatimChar"/>
-        </w:rPr>
-        <w:t xml:space="preserve">21  36   M        E       E  0.00410    0.175</w:t>
+        <w:t xml:space="preserve">12  45   F        A       E  0.04600    0.832</w:t>
+      </w:r>
+      <w:r>
+        <w:br w:type="textWrapping"/>
+      </w:r>
+      <w:r>
+        <w:rPr>
+          <w:rStyle w:val="VerbatimChar"/>
+        </w:rPr>
+        <w:t xml:space="preserve">13  53   M        E       E  0.01940    0.517</w:t>
+      </w:r>
+      <w:r>
+        <w:br w:type="textWrapping"/>
+      </w:r>
+      <w:r>
+        <w:rPr>
+          <w:rStyle w:val="VerbatimChar"/>
+        </w:rPr>
+        <w:t xml:space="preserve">19  42   M        E       E  0.01650    0.275</w:t>
+      </w:r>
+      <w:r>
+        <w:br w:type="textWrapping"/>
+      </w:r>
+      <w:r>
+        <w:rPr>
+          <w:rStyle w:val="VerbatimChar"/>
+        </w:rPr>
+        <w:t xml:space="preserve">20  62   M        E       E  0.00012    0.135</w:t>
       </w:r>
     </w:p>
     <w:p>
@@ -1547,7 +1547,7 @@
     </w:lvl>
   </w:abstractNum>
   <w:abstractNum w:abstractNumId="990">
-    <w:nsid w:val="806762b0"/>
+    <w:nsid w:val="b38a6360"/>
     <w:multiLevelType w:val="multilevel"/>
     <w:lvl w:ilvl="0">
       <w:numFmt w:val="bullet"/>
@@ -1628,7 +1628,7 @@
     </w:lvl>
   </w:abstractNum>
   <w:abstractNum w:abstractNumId="991">
-    <w:nsid w:val="b1a66902"/>
+    <w:nsid w:val="f7c120ce"/>
     <w:multiLevelType w:val="multilevel"/>
     <w:lvl w:ilvl="0">
       <w:numFmt w:val="bullet"/>

</xml_diff>

<commit_message>
Update bivariate EDA HO
</commit_message>
<xml_diff>
--- a/resources/class/HOs/BivariateEDA.docx
+++ b/resources/class/HOs/BivariateEDA.docx
@@ -53,16 +53,13 @@
       <w:r>
         <w:t xml:space="preserve"> </w:t>
       </w:r>
-      <w:hyperlink r:id="rId23">
-        <w:hyperlink r:id="rId22">
-          <w:r>
-            <w:rPr>
-              <w:rStyle w:val="Link"/>
-              <w:rStyle w:val="Link"/>
-            </w:rPr>
-            <w:t xml:space="preserve">https://github.com/droglenc/NCData/blob/master/Arsenic.csv</w:t>
-          </w:r>
-        </w:hyperlink>
+      <w:hyperlink r:id="rId22">
+        <w:r>
+          <w:rPr>
+            <w:rStyle w:val="Link"/>
+          </w:rPr>
+          <w:t xml:space="preserve">Arsenic.csv</w:t>
+        </w:r>
       </w:hyperlink>
       <w:r>
         <w:t xml:space="preserve"> </w:t>
@@ -580,323 +577,323 @@
       <w:pPr>
         <w:pStyle w:val="Heading2"/>
       </w:pPr>
-      <w:bookmarkStart w:id="24" w:name="getting-the-data"/>
+      <w:bookmarkStart w:id="23" w:name="getting-the-data"/>
+      <w:bookmarkEnd w:id="23"/>
+      <w:r>
+        <w:t xml:space="preserve">Getting The Data</w:t>
+      </w:r>
+    </w:p>
+    <w:p>
+      <w:pPr>
+        <w:pStyle w:val="SourceCode"/>
+      </w:pPr>
+      <w:r>
+        <w:rPr>
+          <w:rStyle w:val="NormalTok"/>
+        </w:rPr>
+        <w:t xml:space="preserve">&gt;</w:t>
+      </w:r>
+      <w:r>
+        <w:rPr>
+          <w:rStyle w:val="StringTok"/>
+        </w:rPr>
+        <w:t xml:space="preserve"> </w:t>
+      </w:r>
+      <w:r>
+        <w:rPr>
+          <w:rStyle w:val="KeywordTok"/>
+        </w:rPr>
+        <w:t xml:space="preserve">library</w:t>
+      </w:r>
+      <w:r>
+        <w:rPr>
+          <w:rStyle w:val="NormalTok"/>
+        </w:rPr>
+        <w:t xml:space="preserve">(NCStats)</w:t>
+      </w:r>
+      <w:r>
+        <w:br w:type="textWrapping"/>
+      </w:r>
+      <w:r>
+        <w:rPr>
+          <w:rStyle w:val="NormalTok"/>
+        </w:rPr>
+        <w:t xml:space="preserve">&gt;</w:t>
+      </w:r>
+      <w:r>
+        <w:rPr>
+          <w:rStyle w:val="StringTok"/>
+        </w:rPr>
+        <w:t xml:space="preserve"> </w:t>
+      </w:r>
+      <w:r>
+        <w:rPr>
+          <w:rStyle w:val="KeywordTok"/>
+        </w:rPr>
+        <w:t xml:space="preserve">setwd</w:t>
+      </w:r>
+      <w:r>
+        <w:rPr>
+          <w:rStyle w:val="NormalTok"/>
+        </w:rPr>
+        <w:t xml:space="preserve">(</w:t>
+      </w:r>
+      <w:r>
+        <w:rPr>
+          <w:rStyle w:val="StringTok"/>
+        </w:rPr>
+        <w:t xml:space="preserve">"C:/aaaWork/Web/GitHub/NCMTH107/resources/class/HOs"</w:t>
+      </w:r>
+      <w:r>
+        <w:rPr>
+          <w:rStyle w:val="NormalTok"/>
+        </w:rPr>
+        <w:t xml:space="preserve">)</w:t>
+      </w:r>
+      <w:r>
+        <w:br w:type="textWrapping"/>
+      </w:r>
+      <w:r>
+        <w:rPr>
+          <w:rStyle w:val="NormalTok"/>
+        </w:rPr>
+        <w:t xml:space="preserve">&gt;</w:t>
+      </w:r>
+      <w:r>
+        <w:rPr>
+          <w:rStyle w:val="StringTok"/>
+        </w:rPr>
+        <w:t xml:space="preserve"> </w:t>
+      </w:r>
+      <w:r>
+        <w:rPr>
+          <w:rStyle w:val="NormalTok"/>
+        </w:rPr>
+        <w:t xml:space="preserve">Ars &lt;-</w:t>
+      </w:r>
+      <w:r>
+        <w:rPr>
+          <w:rStyle w:val="StringTok"/>
+        </w:rPr>
+        <w:t xml:space="preserve"> </w:t>
+      </w:r>
+      <w:r>
+        <w:rPr>
+          <w:rStyle w:val="KeywordTok"/>
+        </w:rPr>
+        <w:t xml:space="preserve">read.csv</w:t>
+      </w:r>
+      <w:r>
+        <w:rPr>
+          <w:rStyle w:val="NormalTok"/>
+        </w:rPr>
+        <w:t xml:space="preserve">(</w:t>
+      </w:r>
+      <w:r>
+        <w:rPr>
+          <w:rStyle w:val="StringTok"/>
+        </w:rPr>
+        <w:t xml:space="preserve">"Arsenic.csv"</w:t>
+      </w:r>
+      <w:r>
+        <w:rPr>
+          <w:rStyle w:val="NormalTok"/>
+        </w:rPr>
+        <w:t xml:space="preserve">)</w:t>
+      </w:r>
+      <w:r>
+        <w:br w:type="textWrapping"/>
+      </w:r>
+      <w:r>
+        <w:rPr>
+          <w:rStyle w:val="NormalTok"/>
+        </w:rPr>
+        <w:t xml:space="preserve">&gt;</w:t>
+      </w:r>
+      <w:r>
+        <w:rPr>
+          <w:rStyle w:val="StringTok"/>
+        </w:rPr>
+        <w:t xml:space="preserve"> </w:t>
+      </w:r>
+      <w:r>
+        <w:rPr>
+          <w:rStyle w:val="KeywordTok"/>
+        </w:rPr>
+        <w:t xml:space="preserve">str</w:t>
+      </w:r>
+      <w:r>
+        <w:rPr>
+          <w:rStyle w:val="NormalTok"/>
+        </w:rPr>
+        <w:t xml:space="preserve">(Ars)</w:t>
+      </w:r>
+    </w:p>
+    <w:p>
+      <w:pPr>
+        <w:pStyle w:val="SourceCode"/>
+      </w:pPr>
+      <w:r>
+        <w:rPr>
+          <w:rStyle w:val="VerbatimChar"/>
+        </w:rPr>
+        <w:t xml:space="preserve">'data.frame':   21 obs. of  6 variables:</w:t>
+      </w:r>
+      <w:r>
+        <w:br w:type="textWrapping"/>
+      </w:r>
+      <w:r>
+        <w:rPr>
+          <w:rStyle w:val="VerbatimChar"/>
+        </w:rPr>
+        <w:t xml:space="preserve"> $ age     : int  44 45 44 66 37 45 47 38 41 49 ...</w:t>
+      </w:r>
+      <w:r>
+        <w:br w:type="textWrapping"/>
+      </w:r>
+      <w:r>
+        <w:rPr>
+          <w:rStyle w:val="VerbatimChar"/>
+        </w:rPr>
+        <w:t xml:space="preserve"> $ sex     : Factor w/ 2 levels "F","M": 1 1 2 1 2 1 2 1 1 1 ...</w:t>
+      </w:r>
+      <w:r>
+        <w:br w:type="textWrapping"/>
+      </w:r>
+      <w:r>
+        <w:rPr>
+          <w:rStyle w:val="VerbatimChar"/>
+        </w:rPr>
+        <w:t xml:space="preserve"> $ usedrink: Factor w/ 5 levels "A","B","C","D",..: 5 4 5 3 2 5 5 4 3 4 ...</w:t>
+      </w:r>
+      <w:r>
+        <w:br w:type="textWrapping"/>
+      </w:r>
+      <w:r>
+        <w:rPr>
+          <w:rStyle w:val="VerbatimChar"/>
+        </w:rPr>
+        <w:t xml:space="preserve"> $ usecook : Factor w/ 2 levels "B","E": 2 2 2 2 2 2 2 2 1 2 ...</w:t>
+      </w:r>
+      <w:r>
+        <w:br w:type="textWrapping"/>
+      </w:r>
+      <w:r>
+        <w:rPr>
+          <w:rStyle w:val="VerbatimChar"/>
+        </w:rPr>
+        <w:t xml:space="preserve"> $ arswater: num  0.00087 0.00021 0 0.00115 0 0 0.00013 0.00069 0.00039 0 ...</w:t>
+      </w:r>
+      <w:r>
+        <w:br w:type="textWrapping"/>
+      </w:r>
+      <w:r>
+        <w:rPr>
+          <w:rStyle w:val="VerbatimChar"/>
+        </w:rPr>
+        <w:t xml:space="preserve"> $ arsnails: num  0.119 0.118 0.099 0.118 0.277 0.358 0.08 0.158 0.31 0.105 ...</w:t>
+      </w:r>
+    </w:p>
+    <w:p>
+      <w:pPr>
+        <w:pStyle w:val="SourceCode"/>
+      </w:pPr>
+      <w:r>
+        <w:rPr>
+          <w:rStyle w:val="NormalTok"/>
+        </w:rPr>
+        <w:t xml:space="preserve">&gt;</w:t>
+      </w:r>
+      <w:r>
+        <w:rPr>
+          <w:rStyle w:val="StringTok"/>
+        </w:rPr>
+        <w:t xml:space="preserve"> </w:t>
+      </w:r>
+      <w:r>
+        <w:rPr>
+          <w:rStyle w:val="KeywordTok"/>
+        </w:rPr>
+        <w:t xml:space="preserve">view</w:t>
+      </w:r>
+      <w:r>
+        <w:rPr>
+          <w:rStyle w:val="NormalTok"/>
+        </w:rPr>
+        <w:t xml:space="preserve">(Ars)</w:t>
+      </w:r>
+    </w:p>
+    <w:p>
+      <w:pPr>
+        <w:pStyle w:val="SourceCode"/>
+      </w:pPr>
+      <w:r>
+        <w:rPr>
+          <w:rStyle w:val="VerbatimChar"/>
+        </w:rPr>
+        <w:t xml:space="preserve">   age sex usedrink usecook arswater arsnails</w:t>
+      </w:r>
+      <w:r>
+        <w:br w:type="textWrapping"/>
+      </w:r>
+      <w:r>
+        <w:rPr>
+          <w:rStyle w:val="VerbatimChar"/>
+        </w:rPr>
+        <w:t xml:space="preserve">2   45   F        D       E  0.00021    0.118</w:t>
+      </w:r>
+      <w:r>
+        <w:br w:type="textWrapping"/>
+      </w:r>
+      <w:r>
+        <w:rPr>
+          <w:rStyle w:val="VerbatimChar"/>
+        </w:rPr>
+        <w:t xml:space="preserve">4   66   F        C       E  0.00115    0.118</w:t>
+      </w:r>
+      <w:r>
+        <w:br w:type="textWrapping"/>
+      </w:r>
+      <w:r>
+        <w:rPr>
+          <w:rStyle w:val="VerbatimChar"/>
+        </w:rPr>
+        <w:t xml:space="preserve">6   45   F        E       E  0.00000    0.358</w:t>
+      </w:r>
+      <w:r>
+        <w:br w:type="textWrapping"/>
+      </w:r>
+      <w:r>
+        <w:rPr>
+          <w:rStyle w:val="VerbatimChar"/>
+        </w:rPr>
+        <w:t xml:space="preserve">7   47   M        E       E  0.00013    0.080</w:t>
+      </w:r>
+      <w:r>
+        <w:br w:type="textWrapping"/>
+      </w:r>
+      <w:r>
+        <w:rPr>
+          <w:rStyle w:val="VerbatimChar"/>
+        </w:rPr>
+        <w:t xml:space="preserve">9   41   F        C       B  0.00039    0.310</w:t>
+      </w:r>
+      <w:r>
+        <w:br w:type="textWrapping"/>
+      </w:r>
+      <w:r>
+        <w:rPr>
+          <w:rStyle w:val="VerbatimChar"/>
+        </w:rPr>
+        <w:t xml:space="preserve">14  86   F        E       E  0.13700    2.252</w:t>
+      </w:r>
+    </w:p>
+    <w:p>
+      <w:pPr>
+        <w:pStyle w:val="Heading2"/>
+      </w:pPr>
+      <w:bookmarkStart w:id="24" w:name="bivariate-eda----quantitative"/>
       <w:bookmarkEnd w:id="24"/>
-      <w:r>
-        <w:t xml:space="preserve">Getting The Data</w:t>
-      </w:r>
-    </w:p>
-    <w:p>
-      <w:pPr>
-        <w:pStyle w:val="SourceCode"/>
-      </w:pPr>
-      <w:r>
-        <w:rPr>
-          <w:rStyle w:val="NormalTok"/>
-        </w:rPr>
-        <w:t xml:space="preserve">&gt;</w:t>
-      </w:r>
-      <w:r>
-        <w:rPr>
-          <w:rStyle w:val="StringTok"/>
-        </w:rPr>
-        <w:t xml:space="preserve"> </w:t>
-      </w:r>
-      <w:r>
-        <w:rPr>
-          <w:rStyle w:val="KeywordTok"/>
-        </w:rPr>
-        <w:t xml:space="preserve">library</w:t>
-      </w:r>
-      <w:r>
-        <w:rPr>
-          <w:rStyle w:val="NormalTok"/>
-        </w:rPr>
-        <w:t xml:space="preserve">(NCStats)</w:t>
-      </w:r>
-      <w:r>
-        <w:br w:type="textWrapping"/>
-      </w:r>
-      <w:r>
-        <w:rPr>
-          <w:rStyle w:val="NormalTok"/>
-        </w:rPr>
-        <w:t xml:space="preserve">&gt;</w:t>
-      </w:r>
-      <w:r>
-        <w:rPr>
-          <w:rStyle w:val="StringTok"/>
-        </w:rPr>
-        <w:t xml:space="preserve"> </w:t>
-      </w:r>
-      <w:r>
-        <w:rPr>
-          <w:rStyle w:val="KeywordTok"/>
-        </w:rPr>
-        <w:t xml:space="preserve">setwd</w:t>
-      </w:r>
-      <w:r>
-        <w:rPr>
-          <w:rStyle w:val="NormalTok"/>
-        </w:rPr>
-        <w:t xml:space="preserve">(</w:t>
-      </w:r>
-      <w:r>
-        <w:rPr>
-          <w:rStyle w:val="StringTok"/>
-        </w:rPr>
-        <w:t xml:space="preserve">"C:/aaaWork/Web/GitHub/NCMTH107/resources/class/HOs"</w:t>
-      </w:r>
-      <w:r>
-        <w:rPr>
-          <w:rStyle w:val="NormalTok"/>
-        </w:rPr>
-        <w:t xml:space="preserve">)</w:t>
-      </w:r>
-      <w:r>
-        <w:br w:type="textWrapping"/>
-      </w:r>
-      <w:r>
-        <w:rPr>
-          <w:rStyle w:val="NormalTok"/>
-        </w:rPr>
-        <w:t xml:space="preserve">&gt;</w:t>
-      </w:r>
-      <w:r>
-        <w:rPr>
-          <w:rStyle w:val="StringTok"/>
-        </w:rPr>
-        <w:t xml:space="preserve"> </w:t>
-      </w:r>
-      <w:r>
-        <w:rPr>
-          <w:rStyle w:val="NormalTok"/>
-        </w:rPr>
-        <w:t xml:space="preserve">Ars &lt;-</w:t>
-      </w:r>
-      <w:r>
-        <w:rPr>
-          <w:rStyle w:val="StringTok"/>
-        </w:rPr>
-        <w:t xml:space="preserve"> </w:t>
-      </w:r>
-      <w:r>
-        <w:rPr>
-          <w:rStyle w:val="KeywordTok"/>
-        </w:rPr>
-        <w:t xml:space="preserve">read.csv</w:t>
-      </w:r>
-      <w:r>
-        <w:rPr>
-          <w:rStyle w:val="NormalTok"/>
-        </w:rPr>
-        <w:t xml:space="preserve">(</w:t>
-      </w:r>
-      <w:r>
-        <w:rPr>
-          <w:rStyle w:val="StringTok"/>
-        </w:rPr>
-        <w:t xml:space="preserve">"Arsenic.csv"</w:t>
-      </w:r>
-      <w:r>
-        <w:rPr>
-          <w:rStyle w:val="NormalTok"/>
-        </w:rPr>
-        <w:t xml:space="preserve">)</w:t>
-      </w:r>
-      <w:r>
-        <w:br w:type="textWrapping"/>
-      </w:r>
-      <w:r>
-        <w:rPr>
-          <w:rStyle w:val="NormalTok"/>
-        </w:rPr>
-        <w:t xml:space="preserve">&gt;</w:t>
-      </w:r>
-      <w:r>
-        <w:rPr>
-          <w:rStyle w:val="StringTok"/>
-        </w:rPr>
-        <w:t xml:space="preserve"> </w:t>
-      </w:r>
-      <w:r>
-        <w:rPr>
-          <w:rStyle w:val="KeywordTok"/>
-        </w:rPr>
-        <w:t xml:space="preserve">str</w:t>
-      </w:r>
-      <w:r>
-        <w:rPr>
-          <w:rStyle w:val="NormalTok"/>
-        </w:rPr>
-        <w:t xml:space="preserve">(Ars)</w:t>
-      </w:r>
-    </w:p>
-    <w:p>
-      <w:pPr>
-        <w:pStyle w:val="SourceCode"/>
-      </w:pPr>
-      <w:r>
-        <w:rPr>
-          <w:rStyle w:val="VerbatimChar"/>
-        </w:rPr>
-        <w:t xml:space="preserve">'data.frame':   21 obs. of  6 variables:</w:t>
-      </w:r>
-      <w:r>
-        <w:br w:type="textWrapping"/>
-      </w:r>
-      <w:r>
-        <w:rPr>
-          <w:rStyle w:val="VerbatimChar"/>
-        </w:rPr>
-        <w:t xml:space="preserve"> $ age     : int  44 45 44 66 37 45 47 38 41 49 ...</w:t>
-      </w:r>
-      <w:r>
-        <w:br w:type="textWrapping"/>
-      </w:r>
-      <w:r>
-        <w:rPr>
-          <w:rStyle w:val="VerbatimChar"/>
-        </w:rPr>
-        <w:t xml:space="preserve"> $ sex     : Factor w/ 2 levels "F","M": 1 1 2 1 2 1 2 1 1 1 ...</w:t>
-      </w:r>
-      <w:r>
-        <w:br w:type="textWrapping"/>
-      </w:r>
-      <w:r>
-        <w:rPr>
-          <w:rStyle w:val="VerbatimChar"/>
-        </w:rPr>
-        <w:t xml:space="preserve"> $ usedrink: Factor w/ 5 levels "A","B","C","D",..: 5 4 5 3 2 5 5 4 3 4 ...</w:t>
-      </w:r>
-      <w:r>
-        <w:br w:type="textWrapping"/>
-      </w:r>
-      <w:r>
-        <w:rPr>
-          <w:rStyle w:val="VerbatimChar"/>
-        </w:rPr>
-        <w:t xml:space="preserve"> $ usecook : Factor w/ 2 levels "B","E": 2 2 2 2 2 2 2 2 1 2 ...</w:t>
-      </w:r>
-      <w:r>
-        <w:br w:type="textWrapping"/>
-      </w:r>
-      <w:r>
-        <w:rPr>
-          <w:rStyle w:val="VerbatimChar"/>
-        </w:rPr>
-        <w:t xml:space="preserve"> $ arswater: num  0.00087 0.00021 0 0.00115 0 0 0.00013 0.00069 0.00039 0 ...</w:t>
-      </w:r>
-      <w:r>
-        <w:br w:type="textWrapping"/>
-      </w:r>
-      <w:r>
-        <w:rPr>
-          <w:rStyle w:val="VerbatimChar"/>
-        </w:rPr>
-        <w:t xml:space="preserve"> $ arsnails: num  0.119 0.118 0.099 0.118 0.277 0.358 0.08 0.158 0.31 0.105 ...</w:t>
-      </w:r>
-    </w:p>
-    <w:p>
-      <w:pPr>
-        <w:pStyle w:val="SourceCode"/>
-      </w:pPr>
-      <w:r>
-        <w:rPr>
-          <w:rStyle w:val="NormalTok"/>
-        </w:rPr>
-        <w:t xml:space="preserve">&gt;</w:t>
-      </w:r>
-      <w:r>
-        <w:rPr>
-          <w:rStyle w:val="StringTok"/>
-        </w:rPr>
-        <w:t xml:space="preserve"> </w:t>
-      </w:r>
-      <w:r>
-        <w:rPr>
-          <w:rStyle w:val="KeywordTok"/>
-        </w:rPr>
-        <w:t xml:space="preserve">view</w:t>
-      </w:r>
-      <w:r>
-        <w:rPr>
-          <w:rStyle w:val="NormalTok"/>
-        </w:rPr>
-        <w:t xml:space="preserve">(Ars)</w:t>
-      </w:r>
-    </w:p>
-    <w:p>
-      <w:pPr>
-        <w:pStyle w:val="SourceCode"/>
-      </w:pPr>
-      <w:r>
-        <w:rPr>
-          <w:rStyle w:val="VerbatimChar"/>
-        </w:rPr>
-        <w:t xml:space="preserve">   age sex usedrink usecook arswater arsnails</w:t>
-      </w:r>
-      <w:r>
-        <w:br w:type="textWrapping"/>
-      </w:r>
-      <w:r>
-        <w:rPr>
-          <w:rStyle w:val="VerbatimChar"/>
-        </w:rPr>
-        <w:t xml:space="preserve">4   66   F        C       E  0.00115    0.118</w:t>
-      </w:r>
-      <w:r>
-        <w:br w:type="textWrapping"/>
-      </w:r>
-      <w:r>
-        <w:rPr>
-          <w:rStyle w:val="VerbatimChar"/>
-        </w:rPr>
-        <w:t xml:space="preserve">5   37   M        B       E  0.00000    0.277</w:t>
-      </w:r>
-      <w:r>
-        <w:br w:type="textWrapping"/>
-      </w:r>
-      <w:r>
-        <w:rPr>
-          <w:rStyle w:val="VerbatimChar"/>
-        </w:rPr>
-        <w:t xml:space="preserve">11  72   F        E       E  0.00000    0.073</w:t>
-      </w:r>
-      <w:r>
-        <w:br w:type="textWrapping"/>
-      </w:r>
-      <w:r>
-        <w:rPr>
-          <w:rStyle w:val="VerbatimChar"/>
-        </w:rPr>
-        <w:t xml:space="preserve">12  45   F        A       E  0.04600    0.832</w:t>
-      </w:r>
-      <w:r>
-        <w:br w:type="textWrapping"/>
-      </w:r>
-      <w:r>
-        <w:rPr>
-          <w:rStyle w:val="VerbatimChar"/>
-        </w:rPr>
-        <w:t xml:space="preserve">13  53   M        E       E  0.01940    0.517</w:t>
-      </w:r>
-      <w:r>
-        <w:br w:type="textWrapping"/>
-      </w:r>
-      <w:r>
-        <w:rPr>
-          <w:rStyle w:val="VerbatimChar"/>
-        </w:rPr>
-        <w:t xml:space="preserve">20  62   M        E       E  0.00012    0.135</w:t>
-      </w:r>
-    </w:p>
-    <w:p>
-      <w:pPr>
-        <w:pStyle w:val="Heading2"/>
-      </w:pPr>
-      <w:bookmarkStart w:id="25" w:name="bivariate-eda----quantitative"/>
-      <w:bookmarkEnd w:id="25"/>
       <w:r>
         <w:t xml:space="preserve">Bivariate EDA -- Quantitative</w:t>
       </w:r>
@@ -977,7 +974,7 @@
                     </pic:cNvPicPr>
                   </pic:nvPicPr>
                   <pic:blipFill>
-                    <a:blip r:embed="rId26"/>
+                    <a:blip r:embed="rId25"/>
                     <a:stretch>
                       <a:fillRect/>
                     </a:stretch>
@@ -1048,8 +1045,8 @@
       <w:pPr>
         <w:pStyle w:val="Heading2"/>
       </w:pPr>
-      <w:bookmarkStart w:id="27" w:name="bivariate-eda----categorical"/>
-      <w:bookmarkEnd w:id="27"/>
+      <w:bookmarkStart w:id="26" w:name="bivariate-eda----categorical"/>
+      <w:bookmarkEnd w:id="26"/>
       <w:r>
         <w:t xml:space="preserve">Bivariate EDA -- Categorical</w:t>
       </w:r>
@@ -1547,7 +1544,7 @@
     </w:lvl>
   </w:abstractNum>
   <w:abstractNum w:abstractNumId="990">
-    <w:nsid w:val="bce902b3"/>
+    <w:nsid w:val="e74ec7ad"/>
     <w:multiLevelType w:val="multilevel"/>
     <w:lvl w:ilvl="0">
       <w:numFmt w:val="bullet"/>
@@ -1628,7 +1625,7 @@
     </w:lvl>
   </w:abstractNum>
   <w:abstractNum w:abstractNumId="991">
-    <w:nsid w:val="73a6ef44"/>
+    <w:nsid w:val="ec702bae"/>
     <w:multiLevelType w:val="multilevel"/>
     <w:lvl w:ilvl="0">
       <w:numFmt w:val="bullet"/>

</xml_diff>